<commit_message>
use RStudio to serve static site
</commit_message>
<xml_diff>
--- a/template/web-template-doc.docx
+++ b/template/web-template-doc.docx
@@ -26,7 +26,7 @@
         </w:numPr>
       </w:pPr>
       <w:r>
-        <w:t>Styling of the template:</w:t>
+        <w:t>Read comments in the code:</w:t>
       </w:r>
     </w:p>
     <w:p>
@@ -38,13 +38,73 @@
         </w:numPr>
       </w:pPr>
       <w:r>
+        <w:t>You need to have some HTML/CSS and a little JavaScript knowledge to be able to use this template.</w:t>
+      </w:r>
+    </w:p>
+    <w:p>
+      <w:pPr>
+        <w:pStyle w:val="ListParagraph"/>
+        <w:numPr>
+          <w:ilvl w:val="1"/>
+          <w:numId w:val="1"/>
+        </w:numPr>
+      </w:pPr>
+      <w:r>
+        <w:t xml:space="preserve">Comments are added in the code files </w:t>
+      </w:r>
+      <w:r>
+        <w:t xml:space="preserve">to give </w:t>
+      </w:r>
+      <w:r>
+        <w:t>hints about their functionalities.</w:t>
+      </w:r>
+    </w:p>
+    <w:p>
+      <w:pPr>
+        <w:pStyle w:val="ListParagraph"/>
+        <w:numPr>
+          <w:ilvl w:val="0"/>
+          <w:numId w:val="1"/>
+        </w:numPr>
+      </w:pPr>
+      <w:r>
+        <w:t xml:space="preserve">Customize </w:t>
+      </w:r>
+      <w:r>
+        <w:t>template</w:t>
+      </w:r>
+      <w:r>
+        <w:t xml:space="preserve"> stylings</w:t>
+      </w:r>
+      <w:r>
+        <w:t>:</w:t>
+      </w:r>
+    </w:p>
+    <w:p>
+      <w:pPr>
+        <w:pStyle w:val="ListParagraph"/>
+        <w:numPr>
+          <w:ilvl w:val="1"/>
+          <w:numId w:val="1"/>
+        </w:numPr>
+      </w:pPr>
+      <w:r>
         <w:t>The web page template is using Pure.css v1 for layout. If you want to deeply customize the template layout</w:t>
       </w:r>
       <w:r>
         <w:t xml:space="preserve"> yourself</w:t>
       </w:r>
       <w:r>
-        <w:t xml:space="preserve">, you should learn about </w:t>
+        <w:t xml:space="preserve">, </w:t>
+      </w:r>
+      <w:r>
+        <w:t xml:space="preserve">it is better </w:t>
+      </w:r>
+      <w:r>
+        <w:t xml:space="preserve">to </w:t>
+      </w:r>
+      <w:r>
+        <w:t xml:space="preserve">learn about </w:t>
       </w:r>
       <w:r>
         <w:t xml:space="preserve">the CSS classes </w:t>
@@ -100,7 +160,15 @@
         <w:t xml:space="preserve"> the</w:t>
       </w:r>
       <w:r>
-        <w:t xml:space="preserve"> “/assets/css/style.css” file</w:t>
+        <w:t xml:space="preserve"> “/assets/</w:t>
+      </w:r>
+      <w:proofErr w:type="spellStart"/>
+      <w:r>
+        <w:t>css</w:t>
+      </w:r>
+      <w:proofErr w:type="spellEnd"/>
+      <w:r>
+        <w:t>/style.css” file</w:t>
       </w:r>
       <w:r>
         <w:t xml:space="preserve"> to modify/override the existing stylings.</w:t>
@@ -115,7 +183,40 @@
         </w:numPr>
       </w:pPr>
       <w:r>
-        <w:t>How to add a top navigation link:</w:t>
+        <w:t>How to add a</w:t>
+      </w:r>
+      <w:r>
+        <w:t xml:space="preserve"> link to the</w:t>
+      </w:r>
+      <w:r>
+        <w:t xml:space="preserve"> top navigation</w:t>
+      </w:r>
+      <w:r>
+        <w:t>:</w:t>
+      </w:r>
+      <w:r>
+        <w:t xml:space="preserve"> (</w:t>
+      </w:r>
+      <w:r>
+        <w:t xml:space="preserve">when clicked, the page can </w:t>
+      </w:r>
+      <w:r>
+        <w:t>scroll to a</w:t>
+      </w:r>
+      <w:r>
+        <w:t>n element’s</w:t>
+      </w:r>
+      <w:r>
+        <w:t xml:space="preserve"> position</w:t>
+      </w:r>
+      <w:r>
+        <w:t xml:space="preserve"> that you’</w:t>
+      </w:r>
+      <w:r>
+        <w:t>ve specified</w:t>
+      </w:r>
+      <w:r>
+        <w:t>)</w:t>
       </w:r>
     </w:p>
     <w:p>
@@ -136,7 +237,15 @@
         <w:t>file “</w:t>
       </w:r>
       <w:r>
-        <w:t>/assets/js/scroll.js</w:t>
+        <w:t>/assets/</w:t>
+      </w:r>
+      <w:proofErr w:type="spellStart"/>
+      <w:r>
+        <w:t>js</w:t>
+      </w:r>
+      <w:proofErr w:type="spellEnd"/>
+      <w:r>
+        <w:t>/scroll.js</w:t>
       </w:r>
       <w:r>
         <w:t>”</w:t>
@@ -154,7 +263,18 @@
         </w:numPr>
       </w:pPr>
       <w:r>
-        <w:t>Around line 100, add a new line:</w:t>
+        <w:t>Around line 100, add a new line</w:t>
+      </w:r>
+      <w:r>
+        <w:t xml:space="preserve"> for displayed name of the link and unique ID </w:t>
+      </w:r>
+      <w:proofErr w:type="gramStart"/>
+      <w:r>
+        <w:t>for  the</w:t>
+      </w:r>
+      <w:proofErr w:type="gramEnd"/>
+      <w:r>
+        <w:t xml:space="preserve"> element it will scroll to.</w:t>
       </w:r>
       <w:r>
         <w:rPr>
@@ -203,7 +323,39 @@
         </w:drawing>
       </w:r>
       <w:r>
-        <w:t>The left side is the name that will appear in the top navigation (“NEW SECTION NAME”), the right side is the anchor ID in web page body that it will scroll to (“UniqueSectionAnchorID”).</w:t>
+        <w:t xml:space="preserve">The left side is the name that will </w:t>
+      </w:r>
+      <w:r>
+        <w:t>be displayed</w:t>
+      </w:r>
+      <w:r>
+        <w:t xml:space="preserve"> in the top navigation (“NEW SECTION NAME”), the right side is the anchor ID </w:t>
+      </w:r>
+      <w:r>
+        <w:t xml:space="preserve">given to the element on the </w:t>
+      </w:r>
+      <w:r>
+        <w:t>web page</w:t>
+      </w:r>
+      <w:r>
+        <w:t xml:space="preserve"> </w:t>
+      </w:r>
+      <w:r>
+        <w:t xml:space="preserve">that </w:t>
+      </w:r>
+      <w:r>
+        <w:t xml:space="preserve">the page </w:t>
+      </w:r>
+      <w:r>
+        <w:t>will scroll to (“</w:t>
+      </w:r>
+      <w:proofErr w:type="spellStart"/>
+      <w:r>
+        <w:t>UniqueSectionAnchorID</w:t>
+      </w:r>
+      <w:proofErr w:type="spellEnd"/>
+      <w:r>
+        <w:t>”).</w:t>
       </w:r>
     </w:p>
     <w:p>
@@ -215,7 +367,27 @@
         </w:numPr>
       </w:pPr>
       <w:r>
-        <w:t>Add the anchor ID to an HTML element on page:</w:t>
+        <w:t>Add the anchor ID</w:t>
+      </w:r>
+      <w:r>
+        <w:t xml:space="preserve"> </w:t>
+      </w:r>
+      <w:r>
+        <w:t>(“</w:t>
+      </w:r>
+      <w:proofErr w:type="spellStart"/>
+      <w:r>
+        <w:t>UniqueSectionAnchorID</w:t>
+      </w:r>
+      <w:proofErr w:type="spellEnd"/>
+      <w:r>
+        <w:t>”)</w:t>
+      </w:r>
+      <w:r>
+        <w:t xml:space="preserve"> to an HTML element on page</w:t>
+      </w:r>
+      <w:r>
+        <w:t xml:space="preserve"> in “index.html” file:</w:t>
       </w:r>
       <w:r>
         <w:rPr>
@@ -273,6 +445,7 @@
         </w:numPr>
       </w:pPr>
       <w:r>
+        <w:lastRenderedPageBreak/>
         <w:t xml:space="preserve">Then you can click the link </w:t>
       </w:r>
       <w:r>
@@ -283,6 +456,21 @@
       </w:r>
       <w:r>
         <w:t>.</w:t>
+      </w:r>
+      <w:r>
+        <w:t xml:space="preserve"> </w:t>
+      </w:r>
+      <w:r>
+        <w:t xml:space="preserve">It will scroll to the </w:t>
+      </w:r>
+      <w:r>
+        <w:t xml:space="preserve">element’s </w:t>
+      </w:r>
+      <w:r>
+        <w:t>position</w:t>
+      </w:r>
+      <w:r>
+        <w:t xml:space="preserve"> that you’ve specified.</w:t>
       </w:r>
       <w:r>
         <w:rPr>
@@ -333,12 +521,6 @@
       <w:r>
         <w:t xml:space="preserve"> </w:t>
       </w:r>
-      <w:r>
-        <w:t>It will scroll to the anchored position</w:t>
-      </w:r>
-      <w:r>
-        <w:t>.</w:t>
-      </w:r>
     </w:p>
     <w:p>
       <w:pPr>
@@ -347,6 +529,115 @@
           <w:ilvl w:val="0"/>
           <w:numId w:val="2"/>
         </w:numPr>
+      </w:pPr>
+      <w:r>
+        <w:t>How to add an image of a chart:</w:t>
+      </w:r>
+    </w:p>
+    <w:p>
+      <w:pPr>
+        <w:pStyle w:val="ListParagraph"/>
+        <w:numPr>
+          <w:ilvl w:val="1"/>
+          <w:numId w:val="2"/>
+        </w:numPr>
+      </w:pPr>
+      <w:r>
+        <w:t xml:space="preserve">Place the chart image export in the “/charts” folder. It can be </w:t>
+      </w:r>
+      <w:r>
+        <w:t xml:space="preserve">PNG, JPEG, or even SVG. The size of the image file should be ideally smaller than 800KB for better performance. </w:t>
+      </w:r>
+    </w:p>
+    <w:p>
+      <w:pPr>
+        <w:pStyle w:val="ListParagraph"/>
+        <w:numPr>
+          <w:ilvl w:val="1"/>
+          <w:numId w:val="2"/>
+        </w:numPr>
+      </w:pPr>
+      <w:r>
+        <w:t>Replace the source path (`</w:t>
+      </w:r>
+      <w:proofErr w:type="spellStart"/>
+      <w:r>
+        <w:t>src</w:t>
+      </w:r>
+      <w:proofErr w:type="spellEnd"/>
+      <w:r>
+        <w:t>` attribute) to the image in the `</w:t>
+      </w:r>
+      <w:proofErr w:type="spellStart"/>
+      <w:r>
+        <w:t>img</w:t>
+      </w:r>
+      <w:proofErr w:type="spellEnd"/>
+      <w:r>
+        <w:t>` element of the “chart-image-container” element:</w:t>
+      </w:r>
+      <w:r>
+        <w:rPr>
+          <w:noProof/>
+        </w:rPr>
+        <w:drawing>
+          <wp:inline distT="0" distB="0" distL="0" distR="0" wp14:anchorId="1598A45E" wp14:editId="42502344">
+            <wp:extent cx="5943600" cy="832485"/>
+            <wp:effectExtent l="0" t="0" r="0" b="5715"/>
+            <wp:docPr id="1" name="Picture 1" descr="Graphical user interface, text, website&#10;&#10;Description automatically generated"/>
+            <wp:cNvGraphicFramePr>
+              <a:graphicFrameLocks xmlns:a="http://schemas.openxmlformats.org/drawingml/2006/main" noChangeAspect="1"/>
+            </wp:cNvGraphicFramePr>
+            <a:graphic xmlns:a="http://schemas.openxmlformats.org/drawingml/2006/main">
+              <a:graphicData uri="http://schemas.openxmlformats.org/drawingml/2006/picture">
+                <pic:pic xmlns:pic="http://schemas.openxmlformats.org/drawingml/2006/picture">
+                  <pic:nvPicPr>
+                    <pic:cNvPr id="1" name="Picture 1" descr="Graphical user interface, text, website&#10;&#10;Description automatically generated"/>
+                    <pic:cNvPicPr/>
+                  </pic:nvPicPr>
+                  <pic:blipFill>
+                    <a:blip r:embed="rId9">
+                      <a:extLst>
+                        <a:ext uri="{28A0092B-C50C-407E-A947-70E740481C1C}">
+                          <a14:useLocalDpi xmlns:a14="http://schemas.microsoft.com/office/drawing/2010/main" val="0"/>
+                        </a:ext>
+                      </a:extLst>
+                    </a:blip>
+                    <a:stretch>
+                      <a:fillRect/>
+                    </a:stretch>
+                  </pic:blipFill>
+                  <pic:spPr>
+                    <a:xfrm>
+                      <a:off x="0" y="0"/>
+                      <a:ext cx="5943600" cy="832485"/>
+                    </a:xfrm>
+                    <a:prstGeom prst="rect">
+                      <a:avLst/>
+                    </a:prstGeom>
+                  </pic:spPr>
+                </pic:pic>
+              </a:graphicData>
+            </a:graphic>
+          </wp:inline>
+        </w:drawing>
+      </w:r>
+    </w:p>
+    <w:p>
+      <w:pPr>
+        <w:pStyle w:val="ListParagraph"/>
+        <w:numPr>
+          <w:ilvl w:val="1"/>
+          <w:numId w:val="2"/>
+        </w:numPr>
+      </w:pPr>
+      <w:r>
+        <w:t>For accessibility, add a description in the `alt` attribute for screen reader users.</w:t>
+      </w:r>
+    </w:p>
+    <w:p>
+      <w:pPr>
+        <w:pStyle w:val="ListParagraph"/>
       </w:pPr>
     </w:p>
     <w:sectPr>

</xml_diff>